<commit_message>
epic 0 report 7
</commit_message>
<xml_diff>
--- a/ai_14/maksym_pavliuk/epic_7/epic_7_practice_work_report_maksym_pavliuk.docx
+++ b/ai_14/maksym_pavliuk/epic_7/epic_7_practice_work_report_maksym_pavliuk.docx
@@ -129,132 +129,140 @@
     </w:p>
     <w:p>
       <w:pPr>
-        <w:spacing w:line="240" w:lineRule="auto"/>
+        <w:spacing w:after="0" w:line="240" w:lineRule="auto"/>
         <w:jc w:val="center"/>
         <w:rPr>
           <w:rFonts w:ascii="Times New Roman" w:eastAsia="Times New Roman" w:hAnsi="Times New Roman" w:cs="Times New Roman"/>
+          <w:sz w:val="24"/>
+          <w:szCs w:val="24"/>
+          <w:lang w:val="en-UA" w:eastAsia="en-GB"/>
+        </w:rPr>
+      </w:pPr>
+      <w:r>
+        <w:rPr>
+          <w:rFonts w:ascii="Times New Roman" w:eastAsia="Times New Roman" w:hAnsi="Times New Roman" w:cs="Times New Roman"/>
+          <w:b/>
+          <w:bCs/>
+          <w:color w:val="000000"/>
           <w:sz w:val="28"/>
           <w:szCs w:val="28"/>
-        </w:rPr>
-      </w:pPr>
-      <w:r>
-        <w:rPr>
-          <w:rFonts w:ascii="Times New Roman" w:eastAsia="Times New Roman" w:hAnsi="Times New Roman" w:cs="Times New Roman"/>
+          <w:lang w:val="en-UA" w:eastAsia="en-GB"/>
+        </w:rPr>
+        <w:t>про виконання розрахунково-графічних робіт блоку № 7</w:t>
+      </w:r>
+    </w:p>
+    <w:p>
+      <w:pPr>
+        <w:spacing w:after="0" w:line="240" w:lineRule="auto"/>
+        <w:jc w:val="center"/>
+        <w:rPr>
+          <w:rFonts w:ascii="Times New Roman" w:eastAsia="Times New Roman" w:hAnsi="Times New Roman" w:cs="Times New Roman"/>
+          <w:sz w:val="24"/>
+          <w:szCs w:val="24"/>
+          <w:lang w:val="en-UA" w:eastAsia="en-GB"/>
+        </w:rPr>
+      </w:pPr>
+      <w:r>
+        <w:rPr>
+          <w:rFonts w:ascii="Times New Roman" w:eastAsia="Times New Roman" w:hAnsi="Times New Roman" w:cs="Times New Roman"/>
+          <w:b/>
+          <w:bCs/>
+          <w:i/>
+          <w:iCs/>
+          <w:color w:val="000000"/>
           <w:sz w:val="28"/>
           <w:szCs w:val="28"/>
-        </w:rPr>
-        <w:t xml:space="preserve">про виконання </w:t>
-      </w:r>
-    </w:p>
-    <w:p>
-      <w:pPr>
-        <w:tabs>
-          <w:tab w:val="center" w:pos="4819"/>
-          <w:tab w:val="left" w:pos="7468"/>
-        </w:tabs>
-        <w:spacing w:line="240" w:lineRule="auto"/>
-        <w:rPr>
-          <w:rFonts w:ascii="Times New Roman" w:eastAsia="Times New Roman" w:hAnsi="Times New Roman" w:cs="Times New Roman"/>
-          <w:b/>
+          <w:lang w:val="en-UA" w:eastAsia="en-GB"/>
+        </w:rPr>
+        <w:t xml:space="preserve">з дисципліни: </w:t>
+      </w:r>
+      <w:r>
+        <w:rPr>
+          <w:rFonts w:ascii="Times New Roman" w:eastAsia="Times New Roman" w:hAnsi="Times New Roman" w:cs="Times New Roman"/>
+          <w:color w:val="000000"/>
           <w:sz w:val="28"/>
           <w:szCs w:val="28"/>
-          <w:lang w:val="en-US"/>
-        </w:rPr>
-      </w:pPr>
-      <w:r>
-        <w:rPr>
-          <w:rFonts w:ascii="Times New Roman" w:eastAsia="Times New Roman" w:hAnsi="Times New Roman" w:cs="Times New Roman"/>
-          <w:b/>
+          <w:lang w:val="en-UA" w:eastAsia="en-GB"/>
+        </w:rPr>
+        <w:t>«Мови та парадигми програмування»</w:t>
+      </w:r>
+    </w:p>
+    <w:p>
+      <w:pPr>
+        <w:spacing w:after="0" w:line="240" w:lineRule="auto"/>
+        <w:jc w:val="center"/>
+        <w:rPr>
+          <w:rFonts w:ascii="Times New Roman" w:eastAsia="Times New Roman" w:hAnsi="Times New Roman" w:cs="Times New Roman"/>
+          <w:sz w:val="24"/>
+          <w:szCs w:val="24"/>
+          <w:lang w:val="en-UA" w:eastAsia="en-GB"/>
+        </w:rPr>
+      </w:pPr>
+      <w:r>
+        <w:rPr>
+          <w:rFonts w:ascii="Times New Roman" w:eastAsia="Times New Roman" w:hAnsi="Times New Roman" w:cs="Times New Roman"/>
+          <w:color w:val="000000"/>
           <w:sz w:val="28"/>
           <w:szCs w:val="28"/>
-        </w:rPr>
-        <w:tab/>
-        <w:t xml:space="preserve">Лабораторних та практичних робіт № </w:t>
-      </w:r>
-      <w:r>
-        <w:rPr>
-          <w:rFonts w:ascii="Times New Roman" w:eastAsia="Times New Roman" w:hAnsi="Times New Roman" w:cs="Times New Roman"/>
-          <w:b/>
+          <w:lang w:val="en-UA" w:eastAsia="en-GB"/>
+        </w:rPr>
+        <w:t>до:</w:t>
+      </w:r>
+    </w:p>
+    <w:p>
+      <w:pPr>
+        <w:spacing w:after="0" w:line="240" w:lineRule="auto"/>
+        <w:jc w:val="center"/>
+        <w:rPr>
+          <w:rFonts w:ascii="Times New Roman" w:eastAsia="Times New Roman" w:hAnsi="Times New Roman" w:cs="Times New Roman"/>
+          <w:sz w:val="24"/>
+          <w:szCs w:val="24"/>
+          <w:lang w:val="en-UA" w:eastAsia="en-GB"/>
+        </w:rPr>
+      </w:pPr>
+      <w:r>
+        <w:rPr>
+          <w:rFonts w:ascii="Times New Roman" w:eastAsia="Times New Roman" w:hAnsi="Times New Roman" w:cs="Times New Roman"/>
+          <w:color w:val="000000"/>
           <w:sz w:val="28"/>
           <w:szCs w:val="28"/>
-          <w:lang w:val="en-US"/>
-        </w:rPr>
-        <w:t>7</w:t>
-      </w:r>
-    </w:p>
-    <w:p>
-      <w:pPr>
-        <w:spacing w:line="240" w:lineRule="auto"/>
+          <w:lang w:val="en-UA" w:eastAsia="en-GB"/>
+        </w:rPr>
+        <w:t>ВНС Розрахунково-графічних робіт № 1-4</w:t>
+      </w:r>
+    </w:p>
+    <w:p>
+      <w:pPr>
+        <w:spacing w:after="0" w:line="240" w:lineRule="auto"/>
         <w:jc w:val="center"/>
         <w:rPr>
           <w:rFonts w:ascii="Times New Roman" w:eastAsia="Times New Roman" w:hAnsi="Times New Roman" w:cs="Times New Roman"/>
+          <w:sz w:val="24"/>
+          <w:szCs w:val="24"/>
+          <w:lang w:val="en-UA" w:eastAsia="en-GB"/>
+        </w:rPr>
+      </w:pPr>
+      <w:r>
+        <w:rPr>
+          <w:rFonts w:ascii="Times New Roman" w:eastAsia="Times New Roman" w:hAnsi="Times New Roman" w:cs="Times New Roman"/>
+          <w:color w:val="000000"/>
           <w:sz w:val="28"/>
           <w:szCs w:val="28"/>
-        </w:rPr>
-      </w:pPr>
-      <w:r>
-        <w:rPr>
-          <w:rFonts w:ascii="Times New Roman" w:eastAsia="Times New Roman" w:hAnsi="Times New Roman" w:cs="Times New Roman"/>
-          <w:b/>
-          <w:i/>
-          <w:sz w:val="28"/>
-          <w:szCs w:val="28"/>
-        </w:rPr>
-        <w:t xml:space="preserve">з дисципліни: </w:t>
-      </w:r>
-      <w:r>
-        <w:rPr>
-          <w:rFonts w:ascii="Times New Roman" w:eastAsia="Times New Roman" w:hAnsi="Times New Roman" w:cs="Times New Roman"/>
-          <w:sz w:val="28"/>
-          <w:szCs w:val="28"/>
-        </w:rPr>
-        <w:t>«Мови та парадигми програмування»</w:t>
-      </w:r>
-    </w:p>
-    <w:p>
-      <w:pPr>
-        <w:spacing w:line="240" w:lineRule="auto"/>
-        <w:jc w:val="center"/>
-        <w:rPr>
-          <w:rFonts w:ascii="Times New Roman" w:eastAsia="Times New Roman" w:hAnsi="Times New Roman" w:cs="Times New Roman"/>
-          <w:sz w:val="28"/>
-          <w:szCs w:val="28"/>
-        </w:rPr>
-      </w:pPr>
-      <w:r>
-        <w:rPr>
-          <w:rFonts w:ascii="Times New Roman" w:eastAsia="Times New Roman" w:hAnsi="Times New Roman" w:cs="Times New Roman"/>
-          <w:b/>
-          <w:i/>
-          <w:sz w:val="28"/>
-          <w:szCs w:val="28"/>
-        </w:rPr>
-        <w:t>з розділу</w:t>
-      </w:r>
-      <w:r>
-        <w:rPr>
-          <w:rFonts w:ascii="Times New Roman" w:eastAsia="Times New Roman" w:hAnsi="Times New Roman" w:cs="Times New Roman"/>
-          <w:sz w:val="28"/>
-          <w:szCs w:val="28"/>
-        </w:rPr>
-        <w:t>:  «</w:t>
-      </w:r>
-      <w:r>
-        <w:rPr>
-          <w:rFonts w:ascii="Times New Roman" w:hAnsi="Times New Roman" w:cs="Times New Roman"/>
-          <w:sz w:val="24"/>
-          <w:szCs w:val="24"/>
-        </w:rPr>
-        <w:t>Розробка, програмування та код. Середовища для розробки.</w:t>
-      </w:r>
-      <w:r>
-        <w:rPr>
-          <w:rFonts w:ascii="Times New Roman" w:eastAsia="Times New Roman" w:hAnsi="Times New Roman" w:cs="Times New Roman"/>
-          <w:sz w:val="28"/>
-          <w:szCs w:val="28"/>
-        </w:rPr>
-        <w:t>»</w:t>
-      </w:r>
+          <w:lang w:val="en-UA" w:eastAsia="en-GB"/>
+        </w:rPr>
+        <w:t>Практичних Робіт № 7</w:t>
+      </w:r>
+    </w:p>
+    <w:p>
+      <w:pPr>
+        <w:spacing w:after="0" w:line="240" w:lineRule="auto"/>
+        <w:rPr>
+          <w:rFonts w:ascii="Times New Roman" w:eastAsia="Times New Roman" w:hAnsi="Times New Roman" w:cs="Times New Roman"/>
+          <w:sz w:val="24"/>
+          <w:szCs w:val="24"/>
+          <w:lang w:val="en-UA" w:eastAsia="en-GB"/>
+        </w:rPr>
+      </w:pPr>
     </w:p>
     <w:p>
       <w:pPr>
@@ -1022,15 +1030,7 @@
           <w:sz w:val="24"/>
           <w:szCs w:val="24"/>
         </w:rPr>
-        <w:t xml:space="preserve"> – ніяких </w:t>
-      </w:r>
-      <w:r>
-        <w:rPr>
-          <w:rFonts w:ascii="Times New Roman" w:eastAsia="Times New Roman" w:hAnsi="Times New Roman" w:cs="Times New Roman"/>
-          <w:sz w:val="24"/>
-          <w:szCs w:val="24"/>
-        </w:rPr>
-        <w:t>які би можна було виділити</w:t>
+        <w:t xml:space="preserve"> – ніяких які би можна було виділити</w:t>
       </w:r>
       <w:r>
         <w:rPr>
@@ -1058,23 +1058,7 @@
           <w:sz w:val="24"/>
           <w:szCs w:val="24"/>
         </w:rPr>
-        <w:t>Завдання №</w:t>
-      </w:r>
-      <w:r>
-        <w:rPr>
-          <w:rFonts w:ascii="Times New Roman" w:eastAsia="Times New Roman" w:hAnsi="Times New Roman" w:cs="Times New Roman"/>
-          <w:sz w:val="24"/>
-          <w:szCs w:val="24"/>
-        </w:rPr>
-        <w:t>4</w:t>
-      </w:r>
-      <w:r>
-        <w:rPr>
-          <w:rFonts w:ascii="Times New Roman" w:eastAsia="Times New Roman" w:hAnsi="Times New Roman" w:cs="Times New Roman"/>
-          <w:sz w:val="24"/>
-          <w:szCs w:val="24"/>
-        </w:rPr>
-        <w:t xml:space="preserve"> </w:t>
+        <w:t xml:space="preserve">Завдання №4 </w:t>
       </w:r>
       <w:r>
         <w:rPr>
@@ -1704,24 +1688,14 @@
       <w:r>
         <w:t xml:space="preserve">Рисунок </w:t>
       </w:r>
-      <w:r>
-        <w:fldChar w:fldCharType="begin"/>
-      </w:r>
-      <w:r>
-        <w:instrText xml:space="preserve"> SEQ Рисунок \* ARABIC </w:instrText>
-      </w:r>
-      <w:r>
-        <w:fldChar w:fldCharType="separate"/>
-      </w:r>
-      <w:r>
-        <w:rPr>
-          <w:noProof/>
-        </w:rPr>
-        <w:t>1</w:t>
-      </w:r>
-      <w:r>
-        <w:fldChar w:fldCharType="end"/>
-      </w:r>
+      <w:fldSimple w:instr=" SEQ Рисунок \* ARABIC ">
+        <w:r>
+          <w:rPr>
+            <w:noProof/>
+          </w:rPr>
+          <w:t>1</w:t>
+        </w:r>
+      </w:fldSimple>
       <w:r>
         <w:t xml:space="preserve"> блок-схема до завдання 1</w:t>
       </w:r>
@@ -1828,31 +1802,7 @@
           <w:sz w:val="24"/>
           <w:szCs w:val="24"/>
         </w:rPr>
-        <w:t>Програма</w:t>
-      </w:r>
-      <w:r>
-        <w:rPr>
-          <w:rFonts w:ascii="Times New Roman" w:eastAsia="Times New Roman" w:hAnsi="Times New Roman" w:cs="Times New Roman"/>
-          <w:sz w:val="24"/>
-          <w:szCs w:val="24"/>
-        </w:rPr>
-        <w:t xml:space="preserve"> №</w:t>
-      </w:r>
-      <w:r>
-        <w:rPr>
-          <w:rFonts w:ascii="Times New Roman" w:eastAsia="Times New Roman" w:hAnsi="Times New Roman" w:cs="Times New Roman"/>
-          <w:sz w:val="24"/>
-          <w:szCs w:val="24"/>
-        </w:rPr>
-        <w:t>2</w:t>
-      </w:r>
-      <w:r>
-        <w:rPr>
-          <w:rFonts w:ascii="Times New Roman" w:eastAsia="Times New Roman" w:hAnsi="Times New Roman" w:cs="Times New Roman"/>
-          <w:sz w:val="24"/>
-          <w:szCs w:val="24"/>
-        </w:rPr>
-        <w:t xml:space="preserve"> </w:t>
+        <w:t xml:space="preserve">Програма №2 </w:t>
       </w:r>
       <w:r>
         <w:rPr>
@@ -1981,24 +1931,14 @@
       <w:r>
         <w:t xml:space="preserve">Рисунок </w:t>
       </w:r>
-      <w:r>
-        <w:fldChar w:fldCharType="begin"/>
-      </w:r>
-      <w:r>
-        <w:instrText xml:space="preserve"> SEQ Рисунок \* ARABIC </w:instrText>
-      </w:r>
-      <w:r>
-        <w:fldChar w:fldCharType="separate"/>
-      </w:r>
-      <w:r>
-        <w:rPr>
-          <w:noProof/>
-        </w:rPr>
-        <w:t>2</w:t>
-      </w:r>
-      <w:r>
-        <w:fldChar w:fldCharType="end"/>
-      </w:r>
+      <w:fldSimple w:instr=" SEQ Рисунок \* ARABIC ">
+        <w:r>
+          <w:rPr>
+            <w:noProof/>
+          </w:rPr>
+          <w:t>2</w:t>
+        </w:r>
+      </w:fldSimple>
       <w:r>
         <w:t xml:space="preserve"> блок-схема до завдання </w:t>
       </w:r>
@@ -2043,34 +1983,7 @@
           <w:sz w:val="24"/>
           <w:szCs w:val="24"/>
         </w:rPr>
-        <w:t xml:space="preserve"> </w:t>
-      </w:r>
-      <w:r>
-        <w:rPr>
-          <w:rFonts w:ascii="Times New Roman" w:eastAsia="Times New Roman" w:hAnsi="Times New Roman" w:cs="Times New Roman"/>
-          <w:color w:val="000000"/>
-          <w:sz w:val="24"/>
-          <w:szCs w:val="24"/>
-        </w:rPr>
-        <w:t xml:space="preserve">– </w:t>
-      </w:r>
-      <w:r>
-        <w:rPr>
-          <w:rFonts w:ascii="Times New Roman" w:eastAsia="Times New Roman" w:hAnsi="Times New Roman" w:cs="Times New Roman"/>
-          <w:color w:val="000000"/>
-          <w:sz w:val="24"/>
-          <w:szCs w:val="24"/>
-        </w:rPr>
-        <w:t>2</w:t>
-      </w:r>
-      <w:r>
-        <w:rPr>
-          <w:rFonts w:ascii="Times New Roman" w:eastAsia="Times New Roman" w:hAnsi="Times New Roman" w:cs="Times New Roman"/>
-          <w:color w:val="000000"/>
-          <w:sz w:val="24"/>
-          <w:szCs w:val="24"/>
-        </w:rPr>
-        <w:t>0 хв</w:t>
+        <w:t xml:space="preserve"> – 20 хв</w:t>
       </w:r>
     </w:p>
     <w:p>
@@ -2137,23 +2050,7 @@
           <w:sz w:val="24"/>
           <w:szCs w:val="24"/>
         </w:rPr>
-        <w:t>Програма №</w:t>
-      </w:r>
-      <w:r>
-        <w:rPr>
-          <w:rFonts w:ascii="Times New Roman" w:eastAsia="Times New Roman" w:hAnsi="Times New Roman" w:cs="Times New Roman"/>
-          <w:sz w:val="24"/>
-          <w:szCs w:val="24"/>
-        </w:rPr>
-        <w:t>3</w:t>
-      </w:r>
-      <w:r>
-        <w:rPr>
-          <w:rFonts w:ascii="Times New Roman" w:eastAsia="Times New Roman" w:hAnsi="Times New Roman" w:cs="Times New Roman"/>
-          <w:sz w:val="24"/>
-          <w:szCs w:val="24"/>
-        </w:rPr>
-        <w:t xml:space="preserve"> </w:t>
+        <w:t xml:space="preserve">Програма №3 </w:t>
       </w:r>
       <w:r>
         <w:rPr>
@@ -2196,7 +2093,7 @@
         </w:rPr>
         <w:lastRenderedPageBreak/>
         <w:drawing>
-          <wp:inline distT="0" distB="0" distL="0" distR="0" wp14:anchorId="5C917C56" wp14:editId="6DF94BF6">
+          <wp:inline distT="0" distB="0" distL="0" distR="0" wp14:anchorId="5C917C56" wp14:editId="0A84981A">
             <wp:extent cx="1851476" cy="4309607"/>
             <wp:effectExtent l="0" t="0" r="3175" b="0"/>
             <wp:docPr id="1675956542" name="Picture 6" descr="A diagram of a diagram&#10;&#10;Description automatically generated with medium confidence"/>
@@ -2252,24 +2149,14 @@
       <w:r>
         <w:t xml:space="preserve">Рисунок </w:t>
       </w:r>
-      <w:r>
-        <w:fldChar w:fldCharType="begin"/>
-      </w:r>
-      <w:r>
-        <w:instrText xml:space="preserve"> SEQ Рисунок \* ARABIC </w:instrText>
-      </w:r>
-      <w:r>
-        <w:fldChar w:fldCharType="separate"/>
-      </w:r>
-      <w:r>
-        <w:rPr>
-          <w:noProof/>
-        </w:rPr>
-        <w:t>3</w:t>
-      </w:r>
-      <w:r>
-        <w:fldChar w:fldCharType="end"/>
-      </w:r>
+      <w:fldSimple w:instr=" SEQ Рисунок \* ARABIC ">
+        <w:r>
+          <w:rPr>
+            <w:noProof/>
+          </w:rPr>
+          <w:t>3</w:t>
+        </w:r>
+      </w:fldSimple>
       <w:r>
         <w:t xml:space="preserve"> блок-схема до завдання </w:t>
       </w:r>
@@ -2314,34 +2201,7 @@
           <w:sz w:val="24"/>
           <w:szCs w:val="24"/>
         </w:rPr>
-        <w:t xml:space="preserve"> </w:t>
-      </w:r>
-      <w:r>
-        <w:rPr>
-          <w:rFonts w:ascii="Times New Roman" w:eastAsia="Times New Roman" w:hAnsi="Times New Roman" w:cs="Times New Roman"/>
-          <w:color w:val="000000"/>
-          <w:sz w:val="24"/>
-          <w:szCs w:val="24"/>
-        </w:rPr>
-        <w:t xml:space="preserve">– </w:t>
-      </w:r>
-      <w:r>
-        <w:rPr>
-          <w:rFonts w:ascii="Times New Roman" w:eastAsia="Times New Roman" w:hAnsi="Times New Roman" w:cs="Times New Roman"/>
-          <w:color w:val="000000"/>
-          <w:sz w:val="24"/>
-          <w:szCs w:val="24"/>
-        </w:rPr>
-        <w:t>30</w:t>
-      </w:r>
-      <w:r>
-        <w:rPr>
-          <w:rFonts w:ascii="Times New Roman" w:eastAsia="Times New Roman" w:hAnsi="Times New Roman" w:cs="Times New Roman"/>
-          <w:color w:val="000000"/>
-          <w:sz w:val="24"/>
-          <w:szCs w:val="24"/>
-        </w:rPr>
-        <w:t xml:space="preserve"> хв</w:t>
+        <w:t xml:space="preserve"> – 30 хв</w:t>
       </w:r>
     </w:p>
     <w:p>
@@ -2407,23 +2267,7 @@
           <w:sz w:val="24"/>
           <w:szCs w:val="24"/>
         </w:rPr>
-        <w:t>Програма №</w:t>
-      </w:r>
-      <w:r>
-        <w:rPr>
-          <w:rFonts w:ascii="Times New Roman" w:eastAsia="Times New Roman" w:hAnsi="Times New Roman" w:cs="Times New Roman"/>
-          <w:sz w:val="24"/>
-          <w:szCs w:val="24"/>
-        </w:rPr>
-        <w:t>4</w:t>
-      </w:r>
-      <w:r>
-        <w:rPr>
-          <w:rFonts w:ascii="Times New Roman" w:eastAsia="Times New Roman" w:hAnsi="Times New Roman" w:cs="Times New Roman"/>
-          <w:sz w:val="24"/>
-          <w:szCs w:val="24"/>
-        </w:rPr>
-        <w:t xml:space="preserve"> </w:t>
+        <w:t xml:space="preserve">Програма №4 </w:t>
       </w:r>
       <w:r>
         <w:rPr>
@@ -2512,24 +2356,14 @@
       <w:r>
         <w:t xml:space="preserve">Рисунок </w:t>
       </w:r>
-      <w:r>
-        <w:fldChar w:fldCharType="begin"/>
-      </w:r>
-      <w:r>
-        <w:instrText xml:space="preserve"> SEQ Рисунок \* ARABIC </w:instrText>
-      </w:r>
-      <w:r>
-        <w:fldChar w:fldCharType="separate"/>
-      </w:r>
-      <w:r>
-        <w:rPr>
-          <w:noProof/>
-        </w:rPr>
-        <w:t>4</w:t>
-      </w:r>
-      <w:r>
-        <w:fldChar w:fldCharType="end"/>
-      </w:r>
+      <w:fldSimple w:instr=" SEQ Рисунок \* ARABIC ">
+        <w:r>
+          <w:rPr>
+            <w:noProof/>
+          </w:rPr>
+          <w:t>4</w:t>
+        </w:r>
+      </w:fldSimple>
       <w:r>
         <w:t xml:space="preserve"> блок-схема до завдання </w:t>
       </w:r>
@@ -2574,16 +2408,7 @@
           <w:sz w:val="24"/>
           <w:szCs w:val="24"/>
         </w:rPr>
-        <w:t xml:space="preserve"> </w:t>
-      </w:r>
-      <w:r>
-        <w:rPr>
-          <w:rFonts w:ascii="Times New Roman" w:eastAsia="Times New Roman" w:hAnsi="Times New Roman" w:cs="Times New Roman"/>
-          <w:color w:val="000000"/>
-          <w:sz w:val="24"/>
-          <w:szCs w:val="24"/>
-        </w:rPr>
-        <w:t xml:space="preserve">– </w:t>
+        <w:t xml:space="preserve"> – </w:t>
       </w:r>
       <w:r>
         <w:rPr>
@@ -2667,15 +2492,7 @@
           <w:b/>
           <w:color w:val="000000"/>
         </w:rPr>
-        <w:t>3</w:t>
-      </w:r>
-      <w:r>
-        <w:rPr>
-          <w:rFonts w:ascii="Times New Roman" w:eastAsia="Times New Roman" w:hAnsi="Times New Roman" w:cs="Times New Roman"/>
-          <w:b/>
-          <w:color w:val="000000"/>
-        </w:rPr>
-        <w:t xml:space="preserve">. </w:t>
+        <w:t xml:space="preserve">3. </w:t>
       </w:r>
       <w:r>
         <w:rPr>
@@ -2802,14 +2619,7 @@
           <w:rFonts w:ascii="Times New Roman" w:eastAsia="Times New Roman" w:hAnsi="Times New Roman" w:cs="Times New Roman"/>
           <w:lang w:val="en-US"/>
         </w:rPr>
-        <w:t xml:space="preserve">VNS PW </w:t>
-      </w:r>
-      <w:r>
-        <w:rPr>
-          <w:rFonts w:ascii="Times New Roman" w:eastAsia="Times New Roman" w:hAnsi="Times New Roman" w:cs="Times New Roman"/>
-          <w:lang w:val="en-US"/>
-        </w:rPr>
-        <w:t>2</w:t>
+        <w:t>VNS PW 2</w:t>
       </w:r>
     </w:p>
     <w:p>
@@ -2904,14 +2714,7 @@
           <w:rFonts w:ascii="Times New Roman" w:eastAsia="Times New Roman" w:hAnsi="Times New Roman" w:cs="Times New Roman"/>
           <w:lang w:val="en-US"/>
         </w:rPr>
-        <w:t xml:space="preserve">VNS PW </w:t>
-      </w:r>
-      <w:r>
-        <w:rPr>
-          <w:rFonts w:ascii="Times New Roman" w:eastAsia="Times New Roman" w:hAnsi="Times New Roman" w:cs="Times New Roman"/>
-          <w:lang w:val="en-US"/>
-        </w:rPr>
-        <w:t>3</w:t>
+        <w:t>VNS PW 3</w:t>
       </w:r>
     </w:p>
     <w:p>
@@ -3061,14 +2864,7 @@
           <w:rFonts w:ascii="Times New Roman" w:eastAsia="Times New Roman" w:hAnsi="Times New Roman" w:cs="Times New Roman"/>
           <w:lang w:val="en-US"/>
         </w:rPr>
-        <w:t xml:space="preserve">VNS PW </w:t>
-      </w:r>
-      <w:r>
-        <w:rPr>
-          <w:rFonts w:ascii="Times New Roman" w:eastAsia="Times New Roman" w:hAnsi="Times New Roman" w:cs="Times New Roman"/>
-          <w:lang w:val="en-US"/>
-        </w:rPr>
-        <w:t>4</w:t>
+        <w:t>VNS PW 4</w:t>
       </w:r>
     </w:p>
     <w:p>
@@ -3185,15 +2981,7 @@
           <w:b/>
           <w:color w:val="000000"/>
         </w:rPr>
-        <w:t>4</w:t>
-      </w:r>
-      <w:r>
-        <w:rPr>
-          <w:rFonts w:ascii="Times New Roman" w:eastAsia="Times New Roman" w:hAnsi="Times New Roman" w:cs="Times New Roman"/>
-          <w:b/>
-          <w:color w:val="000000"/>
-        </w:rPr>
-        <w:t>.</w:t>
+        <w:t>4.</w:t>
       </w:r>
       <w:r>
         <w:rPr>
@@ -3296,24 +3084,14 @@
       <w:r>
         <w:t xml:space="preserve">Рисунок </w:t>
       </w:r>
-      <w:r>
-        <w:fldChar w:fldCharType="begin"/>
-      </w:r>
-      <w:r>
-        <w:instrText xml:space="preserve"> SEQ Рисунок \* ARABIC </w:instrText>
-      </w:r>
-      <w:r>
-        <w:fldChar w:fldCharType="separate"/>
-      </w:r>
-      <w:r>
-        <w:rPr>
-          <w:noProof/>
-        </w:rPr>
-        <w:t>5</w:t>
-      </w:r>
-      <w:r>
-        <w:fldChar w:fldCharType="end"/>
-      </w:r>
+      <w:fldSimple w:instr=" SEQ Рисунок \* ARABIC ">
+        <w:r>
+          <w:rPr>
+            <w:noProof/>
+          </w:rPr>
+          <w:t>5</w:t>
+        </w:r>
+      </w:fldSimple>
       <w:r>
         <w:t xml:space="preserve"> виконання програми 1</w:t>
       </w:r>
@@ -3357,15 +3135,7 @@
           <w:sz w:val="24"/>
           <w:szCs w:val="24"/>
         </w:rPr>
-        <w:t>Завдання №</w:t>
-      </w:r>
-      <w:r>
-        <w:rPr>
-          <w:rFonts w:ascii="Times New Roman" w:eastAsia="Times New Roman" w:hAnsi="Times New Roman" w:cs="Times New Roman"/>
-          <w:sz w:val="24"/>
-          <w:szCs w:val="24"/>
-        </w:rPr>
-        <w:t>2</w:t>
+        <w:t>Завдання №2</w:t>
       </w:r>
     </w:p>
     <w:p>
@@ -3434,24 +3204,14 @@
       <w:r>
         <w:t xml:space="preserve">Рисунок </w:t>
       </w:r>
-      <w:r>
-        <w:fldChar w:fldCharType="begin"/>
-      </w:r>
-      <w:r>
-        <w:instrText xml:space="preserve"> SEQ Рисунок \* ARABIC </w:instrText>
-      </w:r>
-      <w:r>
-        <w:fldChar w:fldCharType="separate"/>
-      </w:r>
-      <w:r>
-        <w:rPr>
-          <w:noProof/>
-        </w:rPr>
-        <w:t>6</w:t>
-      </w:r>
-      <w:r>
-        <w:fldChar w:fldCharType="end"/>
-      </w:r>
+      <w:fldSimple w:instr=" SEQ Рисунок \* ARABIC ">
+        <w:r>
+          <w:rPr>
+            <w:noProof/>
+          </w:rPr>
+          <w:t>6</w:t>
+        </w:r>
+      </w:fldSimple>
       <w:r>
         <w:t xml:space="preserve"> виконання програми </w:t>
       </w:r>
@@ -3490,15 +3250,7 @@
           <w:sz w:val="24"/>
           <w:szCs w:val="24"/>
         </w:rPr>
-        <w:t>Завдання №</w:t>
-      </w:r>
-      <w:r>
-        <w:rPr>
-          <w:rFonts w:ascii="Times New Roman" w:eastAsia="Times New Roman" w:hAnsi="Times New Roman" w:cs="Times New Roman"/>
-          <w:sz w:val="24"/>
-          <w:szCs w:val="24"/>
-        </w:rPr>
-        <w:t>3</w:t>
+        <w:t>Завдання №3</w:t>
       </w:r>
     </w:p>
     <w:p>
@@ -3567,24 +3319,14 @@
       <w:r>
         <w:t xml:space="preserve">Рисунок </w:t>
       </w:r>
-      <w:r>
-        <w:fldChar w:fldCharType="begin"/>
-      </w:r>
-      <w:r>
-        <w:instrText xml:space="preserve"> SEQ Рисунок \* ARABIC </w:instrText>
-      </w:r>
-      <w:r>
-        <w:fldChar w:fldCharType="separate"/>
-      </w:r>
-      <w:r>
-        <w:rPr>
-          <w:noProof/>
-        </w:rPr>
-        <w:t>7</w:t>
-      </w:r>
-      <w:r>
-        <w:fldChar w:fldCharType="end"/>
-      </w:r>
+      <w:fldSimple w:instr=" SEQ Рисунок \* ARABIC ">
+        <w:r>
+          <w:rPr>
+            <w:noProof/>
+          </w:rPr>
+          <w:t>7</w:t>
+        </w:r>
+      </w:fldSimple>
       <w:r>
         <w:t xml:space="preserve"> виконання програми </w:t>
       </w:r>
@@ -3606,48 +3348,24 @@
           <w:sz w:val="24"/>
           <w:szCs w:val="24"/>
         </w:rPr>
-        <w:t xml:space="preserve">Час затрачений на виконання завдання – </w:t>
-      </w:r>
-      <w:r>
-        <w:rPr>
-          <w:rFonts w:ascii="Times New Roman" w:eastAsia="Times New Roman" w:hAnsi="Times New Roman" w:cs="Times New Roman"/>
-          <w:sz w:val="24"/>
-          <w:szCs w:val="24"/>
-        </w:rPr>
-        <w:t>5</w:t>
-      </w:r>
-      <w:r>
-        <w:rPr>
-          <w:rFonts w:ascii="Times New Roman" w:eastAsia="Times New Roman" w:hAnsi="Times New Roman" w:cs="Times New Roman"/>
-          <w:sz w:val="24"/>
-          <w:szCs w:val="24"/>
-        </w:rPr>
-        <w:t>0 хв</w:t>
-      </w:r>
-    </w:p>
-    <w:p>
-      <w:pPr>
-        <w:rPr>
-          <w:rFonts w:ascii="Times New Roman" w:eastAsia="Times New Roman" w:hAnsi="Times New Roman" w:cs="Times New Roman"/>
-          <w:sz w:val="24"/>
-          <w:szCs w:val="24"/>
-        </w:rPr>
-      </w:pPr>
-      <w:r>
-        <w:rPr>
-          <w:rFonts w:ascii="Times New Roman" w:eastAsia="Times New Roman" w:hAnsi="Times New Roman" w:cs="Times New Roman"/>
-          <w:sz w:val="24"/>
-          <w:szCs w:val="24"/>
-        </w:rPr>
-        <w:t>Завдання №</w:t>
-      </w:r>
-      <w:r>
-        <w:rPr>
-          <w:rFonts w:ascii="Times New Roman" w:eastAsia="Times New Roman" w:hAnsi="Times New Roman" w:cs="Times New Roman"/>
-          <w:sz w:val="24"/>
-          <w:szCs w:val="24"/>
-        </w:rPr>
-        <w:t>4</w:t>
+        <w:t>Час затрачений на виконання завдання – 50 хв</w:t>
+      </w:r>
+    </w:p>
+    <w:p>
+      <w:pPr>
+        <w:rPr>
+          <w:rFonts w:ascii="Times New Roman" w:eastAsia="Times New Roman" w:hAnsi="Times New Roman" w:cs="Times New Roman"/>
+          <w:sz w:val="24"/>
+          <w:szCs w:val="24"/>
+        </w:rPr>
+      </w:pPr>
+      <w:r>
+        <w:rPr>
+          <w:rFonts w:ascii="Times New Roman" w:eastAsia="Times New Roman" w:hAnsi="Times New Roman" w:cs="Times New Roman"/>
+          <w:sz w:val="24"/>
+          <w:szCs w:val="24"/>
+        </w:rPr>
+        <w:t>Завдання №4</w:t>
       </w:r>
     </w:p>
     <w:p>
@@ -3716,24 +3434,14 @@
       <w:r>
         <w:t xml:space="preserve">Рисунок </w:t>
       </w:r>
-      <w:r>
-        <w:fldChar w:fldCharType="begin"/>
-      </w:r>
-      <w:r>
-        <w:instrText xml:space="preserve"> SEQ Рисунок \* ARABIC </w:instrText>
-      </w:r>
-      <w:r>
-        <w:fldChar w:fldCharType="separate"/>
-      </w:r>
-      <w:r>
-        <w:rPr>
-          <w:noProof/>
-        </w:rPr>
-        <w:t>8</w:t>
-      </w:r>
-      <w:r>
-        <w:fldChar w:fldCharType="end"/>
-      </w:r>
+      <w:fldSimple w:instr=" SEQ Рисунок \* ARABIC ">
+        <w:r>
+          <w:rPr>
+            <w:noProof/>
+          </w:rPr>
+          <w:t>8</w:t>
+        </w:r>
+      </w:fldSimple>
       <w:r>
         <w:t xml:space="preserve"> виконання програми </w:t>
       </w:r>
@@ -3792,7 +3500,7 @@
           <w:color w:val="000000"/>
         </w:rPr>
         <w:lastRenderedPageBreak/>
-        <w:t>5</w:t>
+        <w:t>5.</w:t>
       </w:r>
       <w:r>
         <w:rPr>
@@ -3800,31 +3508,8 @@
           <w:b/>
           <w:color w:val="000000"/>
         </w:rPr>
-        <w:t>.</w:t>
-      </w:r>
-      <w:r>
-        <w:rPr>
-          <w:rFonts w:ascii="Times New Roman" w:eastAsia="Times New Roman" w:hAnsi="Times New Roman" w:cs="Times New Roman"/>
-          <w:b/>
-          <w:color w:val="000000"/>
-        </w:rPr>
         <w:tab/>
-      </w:r>
-      <w:r>
-        <w:rPr>
-          <w:rFonts w:ascii="Times New Roman" w:eastAsia="Times New Roman" w:hAnsi="Times New Roman" w:cs="Times New Roman"/>
-          <w:b/>
-          <w:color w:val="000000"/>
-        </w:rPr>
-        <w:t>Контрольні запитання</w:t>
-      </w:r>
-      <w:r>
-        <w:rPr>
-          <w:rFonts w:ascii="Times New Roman" w:eastAsia="Times New Roman" w:hAnsi="Times New Roman" w:cs="Times New Roman"/>
-          <w:b/>
-          <w:color w:val="000000"/>
-        </w:rPr>
-        <w:t>:</w:t>
+        <w:t>Контрольні запитання:</w:t>
       </w:r>
     </w:p>
     <w:p>
@@ -3874,6 +3559,60 @@
           <w:sz w:val="24"/>
           <w:szCs w:val="24"/>
         </w:rPr>
+        <w:t xml:space="preserve"> Дискретність, визначеність, виконуваність, скінченність, результативність, масовість, ефективність.</w:t>
+      </w:r>
+    </w:p>
+    <w:p>
+      <w:pPr>
+        <w:rPr>
+          <w:rFonts w:ascii="Times New Roman" w:hAnsi="Times New Roman" w:cs="Times New Roman"/>
+          <w:sz w:val="24"/>
+          <w:szCs w:val="24"/>
+        </w:rPr>
+      </w:pPr>
+      <w:r>
+        <w:rPr>
+          <w:rFonts w:ascii="Times New Roman" w:hAnsi="Times New Roman" w:cs="Times New Roman"/>
+          <w:sz w:val="24"/>
+          <w:szCs w:val="24"/>
+        </w:rPr>
+        <w:t>2. Що таке алгоритм?</w:t>
+      </w:r>
+    </w:p>
+    <w:p>
+      <w:pPr>
+        <w:rPr>
+          <w:rFonts w:ascii="Times New Roman" w:hAnsi="Times New Roman" w:cs="Times New Roman"/>
+          <w:sz w:val="24"/>
+          <w:szCs w:val="24"/>
+        </w:rPr>
+      </w:pPr>
+      <w:r>
+        <w:rPr>
+          <w:rFonts w:ascii="Times New Roman" w:hAnsi="Times New Roman" w:cs="Times New Roman"/>
+          <w:sz w:val="24"/>
+          <w:szCs w:val="24"/>
+        </w:rPr>
+        <w:t>Це визначена послідовність кроків, для вирішення певної задачі.</w:t>
+      </w:r>
+    </w:p>
+    <w:p>
+      <w:pPr>
+        <w:rPr>
+          <w:rFonts w:ascii="Times New Roman" w:hAnsi="Times New Roman" w:cs="Times New Roman"/>
+          <w:sz w:val="24"/>
+          <w:szCs w:val="24"/>
+        </w:rPr>
+      </w:pPr>
+      <w:r>
+        <w:rPr>
+          <w:rFonts w:ascii="Times New Roman" w:hAnsi="Times New Roman" w:cs="Times New Roman"/>
+          <w:sz w:val="24"/>
+          <w:szCs w:val="24"/>
+        </w:rPr>
+        <w:t>3.</w:t>
+      </w:r>
+      <w:r>
         <w:t xml:space="preserve"> </w:t>
       </w:r>
       <w:r>
@@ -3882,68 +3621,6 @@
           <w:sz w:val="24"/>
           <w:szCs w:val="24"/>
         </w:rPr>
-        <w:t>Дискретність, визначеність, виконуваність, скінченність, результативність, масовість, ефективність.</w:t>
-      </w:r>
-    </w:p>
-    <w:p>
-      <w:pPr>
-        <w:rPr>
-          <w:rFonts w:ascii="Times New Roman" w:hAnsi="Times New Roman" w:cs="Times New Roman"/>
-          <w:sz w:val="24"/>
-          <w:szCs w:val="24"/>
-        </w:rPr>
-      </w:pPr>
-      <w:r>
-        <w:rPr>
-          <w:rFonts w:ascii="Times New Roman" w:hAnsi="Times New Roman" w:cs="Times New Roman"/>
-          <w:sz w:val="24"/>
-          <w:szCs w:val="24"/>
-        </w:rPr>
-        <w:t>2. Що таке алгоритм?</w:t>
-      </w:r>
-    </w:p>
-    <w:p>
-      <w:pPr>
-        <w:rPr>
-          <w:rFonts w:ascii="Times New Roman" w:hAnsi="Times New Roman" w:cs="Times New Roman"/>
-          <w:sz w:val="24"/>
-          <w:szCs w:val="24"/>
-        </w:rPr>
-      </w:pPr>
-      <w:r>
-        <w:rPr>
-          <w:rFonts w:ascii="Times New Roman" w:hAnsi="Times New Roman" w:cs="Times New Roman"/>
-          <w:sz w:val="24"/>
-          <w:szCs w:val="24"/>
-        </w:rPr>
-        <w:t>Це визначена послідовність кроків, для вирішення певної задачі.</w:t>
-      </w:r>
-    </w:p>
-    <w:p>
-      <w:pPr>
-        <w:rPr>
-          <w:rFonts w:ascii="Times New Roman" w:hAnsi="Times New Roman" w:cs="Times New Roman"/>
-          <w:sz w:val="24"/>
-          <w:szCs w:val="24"/>
-        </w:rPr>
-      </w:pPr>
-      <w:r>
-        <w:rPr>
-          <w:rFonts w:ascii="Times New Roman" w:hAnsi="Times New Roman" w:cs="Times New Roman"/>
-          <w:sz w:val="24"/>
-          <w:szCs w:val="24"/>
-        </w:rPr>
-        <w:t>3.</w:t>
-      </w:r>
-      <w:r>
-        <w:t xml:space="preserve"> </w:t>
-      </w:r>
-      <w:r>
-        <w:rPr>
-          <w:rFonts w:ascii="Times New Roman" w:hAnsi="Times New Roman" w:cs="Times New Roman"/>
-          <w:sz w:val="24"/>
-          <w:szCs w:val="24"/>
-        </w:rPr>
         <w:t>Визначте основні етапи розробки алгоритмів.</w:t>
       </w:r>
     </w:p>
@@ -4012,15 +3689,7 @@
           <w:sz w:val="24"/>
           <w:szCs w:val="24"/>
         </w:rPr>
-        <w:t xml:space="preserve">4. </w:t>
-      </w:r>
-      <w:r>
-        <w:rPr>
-          <w:rFonts w:ascii="Times New Roman" w:hAnsi="Times New Roman" w:cs="Times New Roman"/>
-          <w:sz w:val="24"/>
-          <w:szCs w:val="24"/>
-        </w:rPr>
-        <w:t>Перелічить базові конструкції.</w:t>
+        <w:t>4. Перелічить базові конструкції.</w:t>
       </w:r>
     </w:p>
     <w:p>
@@ -5810,6 +5479,23 @@
       <w:szCs w:val="18"/>
     </w:rPr>
   </w:style>
+  <w:style w:type="paragraph" w:styleId="NormalWeb">
+    <w:name w:val="Normal (Web)"/>
+    <w:basedOn w:val="Normal"/>
+    <w:uiPriority w:val="99"/>
+    <w:semiHidden/>
+    <w:unhideWhenUsed/>
+    <w:rsid w:val="00E5060F"/>
+    <w:pPr>
+      <w:spacing w:before="100" w:beforeAutospacing="1" w:after="100" w:afterAutospacing="1" w:line="240" w:lineRule="auto"/>
+    </w:pPr>
+    <w:rPr>
+      <w:rFonts w:ascii="Times New Roman" w:eastAsia="Times New Roman" w:hAnsi="Times New Roman" w:cs="Times New Roman"/>
+      <w:sz w:val="24"/>
+      <w:szCs w:val="24"/>
+      <w:lang w:val="en-UA" w:eastAsia="en-GB"/>
+    </w:rPr>
+  </w:style>
 </w:styles>
 </file>
 
@@ -6099,28 +5785,28 @@
 </file>
 
 <file path=customXml/item1.xml><?xml version="1.0" encoding="utf-8"?>
+<b:Sources xmlns:b="http://schemas.openxmlformats.org/officeDocument/2006/bibliography" xmlns="http://schemas.openxmlformats.org/officeDocument/2006/bibliography" SelectedStyle="/APASixthEditionOfficeOnline.xsl" StyleName="APA" Version="6"/>
+</file>
+
+<file path=customXml/item2.xml><?xml version="1.0" encoding="utf-8"?>
 <go:gDocsCustomXmlDataStorage xmlns:go="http://customooxmlschemas.google.com/" xmlns:r="http://schemas.openxmlformats.org/officeDocument/2006/relationships" uri="GoogleDocsCustomDataVersion2">
   <go:docsCustomData xmlns:go="http://customooxmlschemas.google.com/" roundtripDataSignature="AMtx7mg1t1gPSA62kT8ztiPESSo9M54hng==">CgMxLjA4AHIhMXFNVHNQYW9lLWVhNjZLeGlrRVdIRnNmaEdUSHNnNUIy</go:docsCustomData>
 </go:gDocsCustomXmlDataStorage>
 </file>
 
-<file path=customXml/item2.xml><?xml version="1.0" encoding="utf-8"?>
-<b:Sources xmlns:b="http://schemas.openxmlformats.org/officeDocument/2006/bibliography" xmlns="http://schemas.openxmlformats.org/officeDocument/2006/bibliography" SelectedStyle="/APASixthEditionOfficeOnline.xsl" StyleName="APA" Version="6"/>
+<file path=customXml/itemProps1.xml><?xml version="1.0" encoding="utf-8"?>
+<ds:datastoreItem xmlns:ds="http://schemas.openxmlformats.org/officeDocument/2006/customXml" ds:itemID="{D904FC1A-CB5D-CF45-A91C-FFC4FBCD56F0}">
+  <ds:schemaRefs>
+    <ds:schemaRef ds:uri="http://schemas.openxmlformats.org/officeDocument/2006/bibliography"/>
+  </ds:schemaRefs>
+</ds:datastoreItem>
 </file>
 
-<file path=customXml/itemProps1.xml><?xml version="1.0" encoding="utf-8"?>
+<file path=customXml/itemProps2.xml><?xml version="1.0" encoding="utf-8"?>
 <ds:datastoreItem xmlns:ds="http://schemas.openxmlformats.org/officeDocument/2006/customXml" ds:itemID="{11111111-1234-1234-1234-123412341234}">
   <ds:schemaRefs>
     <ds:schemaRef ds:uri="http://customooxmlschemas.google.com/"/>
     <ds:schemaRef ds:uri="http://schemas.openxmlformats.org/officeDocument/2006/relationships"/>
   </ds:schemaRefs>
 </ds:datastoreItem>
-</file>
-
-<file path=customXml/itemProps2.xml><?xml version="1.0" encoding="utf-8"?>
-<ds:datastoreItem xmlns:ds="http://schemas.openxmlformats.org/officeDocument/2006/customXml" ds:itemID="{D904FC1A-CB5D-CF45-A91C-FFC4FBCD56F0}">
-  <ds:schemaRefs>
-    <ds:schemaRef ds:uri="http://schemas.openxmlformats.org/officeDocument/2006/bibliography"/>
-  </ds:schemaRefs>
-</ds:datastoreItem>
 </file>
</xml_diff>